<commit_message>
Working Apollo - description removed
</commit_message>
<xml_diff>
--- a/Projekt 12 - vývojový deník.docx
+++ b/Projekt 12 - vývojový deník.docx
@@ -2188,6 +2188,13 @@
         <w:t>push</w:t>
       </w:r>
       <w:proofErr w:type="spellEnd"/>
+      <w:r>
+        <w:rPr>
+          <w:sz w:val="26"/>
+          <w:szCs w:val="26"/>
+        </w:rPr>
+        <w:t>.</w:t>
+      </w:r>
     </w:p>
     <w:p>
       <w:pPr>
@@ -2196,6 +2203,68 @@
           <w:szCs w:val="26"/>
         </w:rPr>
       </w:pPr>
+      <w:r>
+        <w:rPr>
+          <w:sz w:val="26"/>
+          <w:szCs w:val="26"/>
+        </w:rPr>
+        <w:t xml:space="preserve">21.2 – Opravené Apollo po konzultaci se spolužákem. Stačilo odstranit </w:t>
+      </w:r>
+      <w:proofErr w:type="spellStart"/>
+      <w:r>
+        <w:rPr>
+          <w:sz w:val="26"/>
+          <w:szCs w:val="26"/>
+        </w:rPr>
+        <w:t>description</w:t>
+      </w:r>
+      <w:proofErr w:type="spellEnd"/>
+      <w:r>
+        <w:rPr>
+          <w:sz w:val="26"/>
+          <w:szCs w:val="26"/>
+        </w:rPr>
+        <w:t xml:space="preserve"> v </w:t>
+      </w:r>
+      <w:proofErr w:type="spellStart"/>
+      <w:r>
+        <w:rPr>
+          <w:sz w:val="26"/>
+          <w:szCs w:val="26"/>
+        </w:rPr>
+        <w:t>GraphTypeDefinitions</w:t>
+      </w:r>
+      <w:proofErr w:type="spellEnd"/>
+      <w:r>
+        <w:rPr>
+          <w:sz w:val="26"/>
+          <w:szCs w:val="26"/>
+        </w:rPr>
+        <w:t xml:space="preserve"> u </w:t>
+      </w:r>
+      <w:proofErr w:type="spellStart"/>
+      <w:r>
+        <w:rPr>
+          <w:sz w:val="26"/>
+          <w:szCs w:val="26"/>
+        </w:rPr>
+        <w:t>GroupGQLModel</w:t>
+      </w:r>
+      <w:proofErr w:type="spellEnd"/>
+      <w:r>
+        <w:rPr>
+          <w:sz w:val="26"/>
+          <w:szCs w:val="26"/>
+        </w:rPr>
+        <w:t>, který je tahán z jiného projektu.</w:t>
+      </w:r>
+      <w:r>
+        <w:rPr>
+          <w:sz w:val="26"/>
+          <w:szCs w:val="26"/>
+        </w:rPr>
+        <w:t xml:space="preserve"> Až teď opravdu dokončený projekt.</w:t>
+      </w:r>
     </w:p>
     <w:p>
       <w:pPr>
@@ -2216,28 +2285,6 @@
           <w:u w:val="single"/>
         </w:rPr>
         <w:t>LESSONS LEARNED</w:t>
-      </w:r>
-    </w:p>
-    <w:p>
-      <w:pPr>
-        <w:rPr>
-          <w:sz w:val="26"/>
-          <w:szCs w:val="26"/>
-        </w:rPr>
-      </w:pPr>
-      <w:r>
-        <w:rPr>
-          <w:sz w:val="26"/>
-          <w:szCs w:val="26"/>
-        </w:rPr>
-        <w:t>-</w:t>
-      </w:r>
-      <w:r>
-        <w:rPr>
-          <w:sz w:val="26"/>
-          <w:szCs w:val="26"/>
-        </w:rPr>
-        <w:t>v praxi otestována teoretická znalost relací v databázi 1:1, 1:N</w:t>
       </w:r>
     </w:p>
     <w:p>

</xml_diff>